<commit_message>
xong phan khong co bootstrap
</commit_message>
<xml_diff>
--- a/Ghi chú.docx
+++ b/Ghi chú.docx
@@ -177,125 +177,21 @@
         <w:rPr>
           <w:rFonts w:ascii="Times New Roman" w:hAnsi="Times New Roman" w:cs="Times New Roman"/>
         </w:rPr>
-        <w:t>họ</w:t>
-      </w:r>
-      <w:proofErr w:type="spellEnd"/>
-      <w:r>
-        <w:rPr>
-          <w:rFonts w:ascii="Times New Roman" w:hAnsi="Times New Roman" w:cs="Times New Roman"/>
-        </w:rPr>
-        <w:t xml:space="preserve"> </w:t>
-      </w:r>
-      <w:proofErr w:type="spellStart"/>
-      <w:r>
-        <w:rPr>
-          <w:rFonts w:ascii="Times New Roman" w:hAnsi="Times New Roman" w:cs="Times New Roman"/>
-        </w:rPr>
-        <w:t>đã</w:t>
-      </w:r>
-      <w:proofErr w:type="spellEnd"/>
-      <w:r>
-        <w:rPr>
-          <w:rFonts w:ascii="Times New Roman" w:hAnsi="Times New Roman" w:cs="Times New Roman"/>
-        </w:rPr>
-        <w:t xml:space="preserve"> build </w:t>
-      </w:r>
-      <w:proofErr w:type="spellStart"/>
-      <w:r>
-        <w:rPr>
-          <w:rFonts w:ascii="Times New Roman" w:hAnsi="Times New Roman" w:cs="Times New Roman"/>
-        </w:rPr>
-        <w:t>sẵn</w:t>
-      </w:r>
-      <w:proofErr w:type="spellEnd"/>
-      <w:r>
-        <w:rPr>
-          <w:rFonts w:ascii="Times New Roman" w:hAnsi="Times New Roman" w:cs="Times New Roman"/>
-        </w:rPr>
-        <w:t xml:space="preserve">, </w:t>
-      </w:r>
-      <w:proofErr w:type="spellStart"/>
-      <w:r>
-        <w:rPr>
-          <w:rFonts w:ascii="Times New Roman" w:hAnsi="Times New Roman" w:cs="Times New Roman"/>
-        </w:rPr>
-        <w:t>tải</w:t>
-      </w:r>
-      <w:proofErr w:type="spellEnd"/>
-      <w:r>
-        <w:rPr>
-          <w:rFonts w:ascii="Times New Roman" w:hAnsi="Times New Roman" w:cs="Times New Roman"/>
-        </w:rPr>
-        <w:t xml:space="preserve"> </w:t>
-      </w:r>
-      <w:proofErr w:type="spellStart"/>
-      <w:r>
-        <w:rPr>
-          <w:rFonts w:ascii="Times New Roman" w:hAnsi="Times New Roman" w:cs="Times New Roman"/>
-        </w:rPr>
-        <w:t>dBeaver</w:t>
-      </w:r>
-      <w:proofErr w:type="spellEnd"/>
-      <w:r>
-        <w:rPr>
-          <w:rFonts w:ascii="Times New Roman" w:hAnsi="Times New Roman" w:cs="Times New Roman"/>
-        </w:rPr>
-        <w:t xml:space="preserve">, connect </w:t>
-      </w:r>
-      <w:proofErr w:type="spellStart"/>
-      <w:r>
-        <w:rPr>
-          <w:rFonts w:ascii="Times New Roman" w:hAnsi="Times New Roman" w:cs="Times New Roman"/>
-        </w:rPr>
-        <w:t>cái</w:t>
-      </w:r>
-      <w:proofErr w:type="spellEnd"/>
-      <w:r>
-        <w:rPr>
-          <w:rFonts w:ascii="Times New Roman" w:hAnsi="Times New Roman" w:cs="Times New Roman"/>
-        </w:rPr>
-        <w:t xml:space="preserve"> backend, </w:t>
-      </w:r>
-      <w:proofErr w:type="spellStart"/>
-      <w:r>
-        <w:rPr>
-          <w:rFonts w:ascii="Times New Roman" w:hAnsi="Times New Roman" w:cs="Times New Roman"/>
-        </w:rPr>
-        <w:t>tải</w:t>
-      </w:r>
-      <w:proofErr w:type="spellEnd"/>
-      <w:r>
-        <w:rPr>
-          <w:rFonts w:ascii="Times New Roman" w:hAnsi="Times New Roman" w:cs="Times New Roman"/>
-        </w:rPr>
-        <w:t xml:space="preserve"> Postman</w:t>
-      </w:r>
-      <w:r>
-        <w:rPr>
-          <w:rFonts w:ascii="Times New Roman" w:hAnsi="Times New Roman" w:cs="Times New Roman"/>
-        </w:rPr>
-        <w:t xml:space="preserve">, </w:t>
-      </w:r>
-      <w:proofErr w:type="spellStart"/>
-      <w:r>
-        <w:rPr>
-          <w:rFonts w:ascii="Times New Roman" w:hAnsi="Times New Roman" w:cs="Times New Roman"/>
-        </w:rPr>
-        <w:t>đăng</w:t>
-      </w:r>
-      <w:proofErr w:type="spellEnd"/>
-      <w:r>
-        <w:rPr>
-          <w:rFonts w:ascii="Times New Roman" w:hAnsi="Times New Roman" w:cs="Times New Roman"/>
-        </w:rPr>
-        <w:t xml:space="preserve"> </w:t>
-      </w:r>
-      <w:proofErr w:type="spellStart"/>
-      <w:r>
-        <w:rPr>
-          <w:rFonts w:ascii="Times New Roman" w:hAnsi="Times New Roman" w:cs="Times New Roman"/>
-        </w:rPr>
-        <w:t>nhập</w:t>
+        <w:t>và</w:t>
+      </w:r>
+      <w:proofErr w:type="spellEnd"/>
+      <w:r>
+        <w:rPr>
+          <w:rFonts w:ascii="Times New Roman" w:hAnsi="Times New Roman" w:cs="Times New Roman"/>
+        </w:rPr>
+        <w:t xml:space="preserve"> file JSON </w:t>
+      </w:r>
+      <w:proofErr w:type="spellStart"/>
+      <w:r>
+        <w:rPr>
+          <w:rFonts w:ascii="Times New Roman" w:hAnsi="Times New Roman" w:cs="Times New Roman"/>
+        </w:rPr>
+        <w:t>cho</w:t>
       </w:r>
       <w:proofErr w:type="spellEnd"/>
       <w:r>
@@ -303,23 +199,155 @@
           <w:rFonts w:ascii="Times New Roman" w:hAnsi="Times New Roman" w:cs="Times New Roman"/>
         </w:rPr>
         <w:t xml:space="preserve"> Postman </w:t>
-      </w:r>
-      <w:proofErr w:type="spellStart"/>
-      <w:r>
-        <w:rPr>
-          <w:rFonts w:ascii="Times New Roman" w:hAnsi="Times New Roman" w:cs="Times New Roman"/>
-        </w:rPr>
-        <w:t>bằng</w:t>
-      </w:r>
-      <w:proofErr w:type="spellEnd"/>
-      <w:r>
-        <w:rPr>
-          <w:rFonts w:ascii="Times New Roman" w:hAnsi="Times New Roman" w:cs="Times New Roman"/>
-        </w:rPr>
-        <w:t xml:space="preserve"> mail Google</w:t>
       </w:r>
       <w:bookmarkStart w:id="0" w:name="_GoBack"/>
       <w:bookmarkEnd w:id="0"/>
+      <w:proofErr w:type="spellStart"/>
+      <w:r>
+        <w:rPr>
+          <w:rFonts w:ascii="Times New Roman" w:hAnsi="Times New Roman" w:cs="Times New Roman"/>
+        </w:rPr>
+        <w:t>họ</w:t>
+      </w:r>
+      <w:proofErr w:type="spellEnd"/>
+      <w:r>
+        <w:rPr>
+          <w:rFonts w:ascii="Times New Roman" w:hAnsi="Times New Roman" w:cs="Times New Roman"/>
+        </w:rPr>
+        <w:t xml:space="preserve"> </w:t>
+      </w:r>
+      <w:proofErr w:type="spellStart"/>
+      <w:r>
+        <w:rPr>
+          <w:rFonts w:ascii="Times New Roman" w:hAnsi="Times New Roman" w:cs="Times New Roman"/>
+        </w:rPr>
+        <w:t>đã</w:t>
+      </w:r>
+      <w:proofErr w:type="spellEnd"/>
+      <w:r>
+        <w:rPr>
+          <w:rFonts w:ascii="Times New Roman" w:hAnsi="Times New Roman" w:cs="Times New Roman"/>
+        </w:rPr>
+        <w:t xml:space="preserve"> build </w:t>
+      </w:r>
+      <w:proofErr w:type="spellStart"/>
+      <w:r>
+        <w:rPr>
+          <w:rFonts w:ascii="Times New Roman" w:hAnsi="Times New Roman" w:cs="Times New Roman"/>
+        </w:rPr>
+        <w:t>sẵn</w:t>
+      </w:r>
+      <w:proofErr w:type="spellEnd"/>
+      <w:r>
+        <w:rPr>
+          <w:rFonts w:ascii="Times New Roman" w:hAnsi="Times New Roman" w:cs="Times New Roman"/>
+        </w:rPr>
+        <w:t xml:space="preserve">, </w:t>
+      </w:r>
+      <w:proofErr w:type="spellStart"/>
+      <w:r>
+        <w:rPr>
+          <w:rFonts w:ascii="Times New Roman" w:hAnsi="Times New Roman" w:cs="Times New Roman"/>
+        </w:rPr>
+        <w:t>tải</w:t>
+      </w:r>
+      <w:proofErr w:type="spellEnd"/>
+      <w:r>
+        <w:rPr>
+          <w:rFonts w:ascii="Times New Roman" w:hAnsi="Times New Roman" w:cs="Times New Roman"/>
+        </w:rPr>
+        <w:t xml:space="preserve"> </w:t>
+      </w:r>
+      <w:proofErr w:type="spellStart"/>
+      <w:r>
+        <w:rPr>
+          <w:rFonts w:ascii="Times New Roman" w:hAnsi="Times New Roman" w:cs="Times New Roman"/>
+        </w:rPr>
+        <w:t>dBeaver</w:t>
+      </w:r>
+      <w:proofErr w:type="spellEnd"/>
+      <w:r>
+        <w:rPr>
+          <w:rFonts w:ascii="Times New Roman" w:hAnsi="Times New Roman" w:cs="Times New Roman"/>
+        </w:rPr>
+        <w:t xml:space="preserve">, connect </w:t>
+      </w:r>
+      <w:proofErr w:type="spellStart"/>
+      <w:r>
+        <w:rPr>
+          <w:rFonts w:ascii="Times New Roman" w:hAnsi="Times New Roman" w:cs="Times New Roman"/>
+        </w:rPr>
+        <w:t>cái</w:t>
+      </w:r>
+      <w:proofErr w:type="spellEnd"/>
+      <w:r>
+        <w:rPr>
+          <w:rFonts w:ascii="Times New Roman" w:hAnsi="Times New Roman" w:cs="Times New Roman"/>
+        </w:rPr>
+        <w:t xml:space="preserve"> backend, </w:t>
+      </w:r>
+      <w:proofErr w:type="spellStart"/>
+      <w:r>
+        <w:rPr>
+          <w:rFonts w:ascii="Times New Roman" w:hAnsi="Times New Roman" w:cs="Times New Roman"/>
+        </w:rPr>
+        <w:t>tải</w:t>
+      </w:r>
+      <w:proofErr w:type="spellEnd"/>
+      <w:r>
+        <w:rPr>
+          <w:rFonts w:ascii="Times New Roman" w:hAnsi="Times New Roman" w:cs="Times New Roman"/>
+        </w:rPr>
+        <w:t xml:space="preserve"> Postman</w:t>
+      </w:r>
+      <w:r>
+        <w:rPr>
+          <w:rFonts w:ascii="Times New Roman" w:hAnsi="Times New Roman" w:cs="Times New Roman"/>
+        </w:rPr>
+        <w:t xml:space="preserve">, </w:t>
+      </w:r>
+      <w:proofErr w:type="spellStart"/>
+      <w:r>
+        <w:rPr>
+          <w:rFonts w:ascii="Times New Roman" w:hAnsi="Times New Roman" w:cs="Times New Roman"/>
+        </w:rPr>
+        <w:t>đăng</w:t>
+      </w:r>
+      <w:proofErr w:type="spellEnd"/>
+      <w:r>
+        <w:rPr>
+          <w:rFonts w:ascii="Times New Roman" w:hAnsi="Times New Roman" w:cs="Times New Roman"/>
+        </w:rPr>
+        <w:t xml:space="preserve"> </w:t>
+      </w:r>
+      <w:proofErr w:type="spellStart"/>
+      <w:r>
+        <w:rPr>
+          <w:rFonts w:ascii="Times New Roman" w:hAnsi="Times New Roman" w:cs="Times New Roman"/>
+        </w:rPr>
+        <w:t>nhập</w:t>
+      </w:r>
+      <w:proofErr w:type="spellEnd"/>
+      <w:r>
+        <w:rPr>
+          <w:rFonts w:ascii="Times New Roman" w:hAnsi="Times New Roman" w:cs="Times New Roman"/>
+        </w:rPr>
+        <w:t xml:space="preserve"> Postman </w:t>
+      </w:r>
+      <w:proofErr w:type="spellStart"/>
+      <w:r>
+        <w:rPr>
+          <w:rFonts w:ascii="Times New Roman" w:hAnsi="Times New Roman" w:cs="Times New Roman"/>
+        </w:rPr>
+        <w:t>bằng</w:t>
+      </w:r>
+      <w:proofErr w:type="spellEnd"/>
+      <w:r>
+        <w:rPr>
+          <w:rFonts w:ascii="Times New Roman" w:hAnsi="Times New Roman" w:cs="Times New Roman"/>
+        </w:rPr>
+        <w:t xml:space="preserve"> mail Google</w:t>
+      </w:r>
     </w:p>
     <w:p>
       <w:pPr>

</xml_diff>